<commit_message>
Manual almost done, pie charts now showing up, emails now include optional additional message
</commit_message>
<xml_diff>
--- a/Survey Online Manual.docx
+++ b/Survey Online Manual.docx
@@ -25,13 +25,13 @@
         <w:tblLook w:val="04A0" w:firstRow="1" w:lastRow="0" w:firstColumn="1" w:lastColumn="0" w:noHBand="0" w:noVBand="1"/>
       </w:tblPr>
       <w:tblGrid>
-        <w:gridCol w:w="4788"/>
-        <w:gridCol w:w="4788"/>
+        <w:gridCol w:w="7266"/>
+        <w:gridCol w:w="2310"/>
       </w:tblGrid>
       <w:tr>
         <w:tc>
           <w:tcPr>
-            <w:tcW w:w="4788" w:type="dxa"/>
+            <w:tcW w:w="7218" w:type="dxa"/>
           </w:tcPr>
           <w:p>
             <w:pPr>
@@ -41,29 +41,125 @@
                 <w:szCs w:val="36"/>
               </w:rPr>
             </w:pPr>
-            <w:bookmarkStart w:id="0" w:name="_GoBack"/>
-            <w:bookmarkEnd w:id="0"/>
+            <w:r>
+              <w:rPr>
+                <w:noProof/>
+                <w:sz w:val="28"/>
+                <w:szCs w:val="36"/>
+              </w:rPr>
+              <w:drawing>
+                <wp:anchor distT="0" distB="0" distL="114300" distR="114300" simplePos="0" relativeHeight="251658240" behindDoc="0" locked="0" layoutInCell="1" allowOverlap="1" wp14:anchorId="0504F142" wp14:editId="29A83157">
+                  <wp:simplePos x="0" y="0"/>
+                  <wp:positionH relativeFrom="column">
+                    <wp:posOffset>139700</wp:posOffset>
+                  </wp:positionH>
+                  <wp:positionV relativeFrom="paragraph">
+                    <wp:posOffset>179705</wp:posOffset>
+                  </wp:positionV>
+                  <wp:extent cx="4044950" cy="2177415"/>
+                  <wp:effectExtent l="0" t="0" r="0" b="0"/>
+                  <wp:wrapTopAndBottom/>
+                  <wp:docPr id="1" name="Picture 1"/>
+                  <wp:cNvGraphicFramePr>
+                    <a:graphicFrameLocks xmlns:a="http://schemas.openxmlformats.org/drawingml/2006/main" noChangeAspect="1"/>
+                  </wp:cNvGraphicFramePr>
+                  <a:graphic xmlns:a="http://schemas.openxmlformats.org/drawingml/2006/main">
+                    <a:graphicData uri="http://schemas.openxmlformats.org/drawingml/2006/picture">
+                      <pic:pic xmlns:pic="http://schemas.openxmlformats.org/drawingml/2006/picture">
+                        <pic:nvPicPr>
+                          <pic:cNvPr id="0" name="2A8D047.tmp"/>
+                          <pic:cNvPicPr/>
+                        </pic:nvPicPr>
+                        <pic:blipFill>
+                          <a:blip r:embed="rId5" cstate="print">
+                            <a:extLst>
+                              <a:ext uri="{28A0092B-C50C-407E-A947-70E740481C1C}">
+                                <a14:useLocalDpi xmlns:a14="http://schemas.microsoft.com/office/drawing/2010/main" val="0"/>
+                              </a:ext>
+                            </a:extLst>
+                          </a:blip>
+                          <a:stretch>
+                            <a:fillRect/>
+                          </a:stretch>
+                        </pic:blipFill>
+                        <pic:spPr>
+                          <a:xfrm>
+                            <a:off x="0" y="0"/>
+                            <a:ext cx="4044950" cy="2177415"/>
+                          </a:xfrm>
+                          <a:prstGeom prst="rect">
+                            <a:avLst/>
+                          </a:prstGeom>
+                        </pic:spPr>
+                      </pic:pic>
+                    </a:graphicData>
+                  </a:graphic>
+                  <wp14:sizeRelH relativeFrom="page">
+                    <wp14:pctWidth>0</wp14:pctWidth>
+                  </wp14:sizeRelH>
+                  <wp14:sizeRelV relativeFrom="page">
+                    <wp14:pctHeight>0</wp14:pctHeight>
+                  </wp14:sizeRelV>
+                </wp:anchor>
+              </w:drawing>
+            </w:r>
           </w:p>
         </w:tc>
         <w:tc>
           <w:tcPr>
-            <w:tcW w:w="4788" w:type="dxa"/>
+            <w:tcW w:w="2358" w:type="dxa"/>
+            <w:vAlign w:val="center"/>
           </w:tcPr>
           <w:p>
             <w:pPr>
               <w:jc w:val="center"/>
               <w:rPr>
-                <w:sz w:val="28"/>
-                <w:szCs w:val="36"/>
-              </w:rPr>
-            </w:pPr>
+                <w:b/>
+                <w:bCs/>
+                <w:sz w:val="20"/>
+                <w:szCs w:val="20"/>
+              </w:rPr>
+            </w:pPr>
+            <w:r>
+              <w:rPr>
+                <w:b/>
+                <w:bCs/>
+                <w:sz w:val="20"/>
+                <w:szCs w:val="20"/>
+              </w:rPr>
+              <w:t>LOGIN</w:t>
+            </w:r>
+            <w:r>
+              <w:rPr>
+                <w:b/>
+                <w:bCs/>
+                <w:sz w:val="20"/>
+                <w:szCs w:val="20"/>
+              </w:rPr>
+              <w:t xml:space="preserve"> PAGE</w:t>
+            </w:r>
+          </w:p>
+          <w:p>
+            <w:pPr>
+              <w:rPr>
+                <w:sz w:val="20"/>
+                <w:szCs w:val="20"/>
+              </w:rPr>
+            </w:pPr>
+            <w:r>
+              <w:rPr>
+                <w:sz w:val="20"/>
+                <w:szCs w:val="20"/>
+              </w:rPr>
+              <w:t>Click on the login button to fill in your details</w:t>
+            </w:r>
           </w:p>
         </w:tc>
       </w:tr>
       <w:tr>
         <w:tc>
           <w:tcPr>
-            <w:tcW w:w="4788" w:type="dxa"/>
+            <w:tcW w:w="7218" w:type="dxa"/>
           </w:tcPr>
           <w:p>
             <w:pPr>
@@ -73,27 +169,116 @@
                 <w:szCs w:val="36"/>
               </w:rPr>
             </w:pPr>
+            <w:r>
+              <w:rPr>
+                <w:noProof/>
+                <w:sz w:val="28"/>
+                <w:szCs w:val="36"/>
+              </w:rPr>
+              <w:drawing>
+                <wp:anchor distT="0" distB="0" distL="114300" distR="114300" simplePos="0" relativeHeight="251659264" behindDoc="0" locked="0" layoutInCell="1" allowOverlap="1" wp14:anchorId="4857D84E" wp14:editId="6D11F223">
+                  <wp:simplePos x="0" y="0"/>
+                  <wp:positionH relativeFrom="column">
+                    <wp:posOffset>140970</wp:posOffset>
+                  </wp:positionH>
+                  <wp:positionV relativeFrom="paragraph">
+                    <wp:posOffset>85725</wp:posOffset>
+                  </wp:positionV>
+                  <wp:extent cx="4044950" cy="2174875"/>
+                  <wp:effectExtent l="0" t="0" r="0" b="0"/>
+                  <wp:wrapTopAndBottom/>
+                  <wp:docPr id="2" name="Picture 2"/>
+                  <wp:cNvGraphicFramePr>
+                    <a:graphicFrameLocks xmlns:a="http://schemas.openxmlformats.org/drawingml/2006/main" noChangeAspect="1"/>
+                  </wp:cNvGraphicFramePr>
+                  <a:graphic xmlns:a="http://schemas.openxmlformats.org/drawingml/2006/main">
+                    <a:graphicData uri="http://schemas.openxmlformats.org/drawingml/2006/picture">
+                      <pic:pic xmlns:pic="http://schemas.openxmlformats.org/drawingml/2006/picture">
+                        <pic:nvPicPr>
+                          <pic:cNvPr id="0" name="2A8B227.tmp"/>
+                          <pic:cNvPicPr/>
+                        </pic:nvPicPr>
+                        <pic:blipFill>
+                          <a:blip r:embed="rId6" cstate="print">
+                            <a:extLst>
+                              <a:ext uri="{28A0092B-C50C-407E-A947-70E740481C1C}">
+                                <a14:useLocalDpi xmlns:a14="http://schemas.microsoft.com/office/drawing/2010/main" val="0"/>
+                              </a:ext>
+                            </a:extLst>
+                          </a:blip>
+                          <a:stretch>
+                            <a:fillRect/>
+                          </a:stretch>
+                        </pic:blipFill>
+                        <pic:spPr>
+                          <a:xfrm>
+                            <a:off x="0" y="0"/>
+                            <a:ext cx="4044950" cy="2174875"/>
+                          </a:xfrm>
+                          <a:prstGeom prst="rect">
+                            <a:avLst/>
+                          </a:prstGeom>
+                        </pic:spPr>
+                      </pic:pic>
+                    </a:graphicData>
+                  </a:graphic>
+                  <wp14:sizeRelH relativeFrom="page">
+                    <wp14:pctWidth>0</wp14:pctWidth>
+                  </wp14:sizeRelH>
+                  <wp14:sizeRelV relativeFrom="page">
+                    <wp14:pctHeight>0</wp14:pctHeight>
+                  </wp14:sizeRelV>
+                </wp:anchor>
+              </w:drawing>
+            </w:r>
           </w:p>
         </w:tc>
         <w:tc>
           <w:tcPr>
-            <w:tcW w:w="4788" w:type="dxa"/>
+            <w:tcW w:w="2358" w:type="dxa"/>
+            <w:vAlign w:val="center"/>
           </w:tcPr>
           <w:p>
             <w:pPr>
               <w:jc w:val="center"/>
               <w:rPr>
-                <w:sz w:val="28"/>
-                <w:szCs w:val="36"/>
-              </w:rPr>
-            </w:pPr>
+                <w:b/>
+                <w:bCs/>
+                <w:sz w:val="20"/>
+                <w:szCs w:val="20"/>
+              </w:rPr>
+            </w:pPr>
+            <w:r>
+              <w:rPr>
+                <w:b/>
+                <w:bCs/>
+                <w:sz w:val="20"/>
+                <w:szCs w:val="20"/>
+              </w:rPr>
+              <w:t>LOGIN FORM</w:t>
+            </w:r>
+          </w:p>
+          <w:p>
+            <w:pPr>
+              <w:rPr>
+                <w:sz w:val="20"/>
+                <w:szCs w:val="20"/>
+              </w:rPr>
+            </w:pPr>
+            <w:r>
+              <w:rPr>
+                <w:sz w:val="20"/>
+                <w:szCs w:val="20"/>
+              </w:rPr>
+              <w:t>Fill in your Employee Number and password.</w:t>
+            </w:r>
           </w:p>
         </w:tc>
       </w:tr>
       <w:tr>
         <w:tc>
           <w:tcPr>
-            <w:tcW w:w="4788" w:type="dxa"/>
+            <w:tcW w:w="7218" w:type="dxa"/>
           </w:tcPr>
           <w:p>
             <w:pPr>
@@ -103,27 +288,183 @@
                 <w:szCs w:val="36"/>
               </w:rPr>
             </w:pPr>
+            <w:r>
+              <w:rPr>
+                <w:noProof/>
+                <w:sz w:val="28"/>
+                <w:szCs w:val="36"/>
+              </w:rPr>
+              <w:drawing>
+                <wp:anchor distT="0" distB="0" distL="114300" distR="114300" simplePos="0" relativeHeight="251660288" behindDoc="0" locked="0" layoutInCell="1" allowOverlap="1" wp14:anchorId="546C98CD" wp14:editId="652ECF2E">
+                  <wp:simplePos x="0" y="0"/>
+                  <wp:positionH relativeFrom="column">
+                    <wp:posOffset>142875</wp:posOffset>
+                  </wp:positionH>
+                  <wp:positionV relativeFrom="paragraph">
+                    <wp:posOffset>189230</wp:posOffset>
+                  </wp:positionV>
+                  <wp:extent cx="4001135" cy="2099310"/>
+                  <wp:effectExtent l="0" t="0" r="0" b="0"/>
+                  <wp:wrapTopAndBottom/>
+                  <wp:docPr id="3" name="Picture 3"/>
+                  <wp:cNvGraphicFramePr>
+                    <a:graphicFrameLocks xmlns:a="http://schemas.openxmlformats.org/drawingml/2006/main" noChangeAspect="1"/>
+                  </wp:cNvGraphicFramePr>
+                  <a:graphic xmlns:a="http://schemas.openxmlformats.org/drawingml/2006/main">
+                    <a:graphicData uri="http://schemas.openxmlformats.org/drawingml/2006/picture">
+                      <pic:pic xmlns:pic="http://schemas.openxmlformats.org/drawingml/2006/picture">
+                        <pic:nvPicPr>
+                          <pic:cNvPr id="0" name="2A8B0EB.tmp"/>
+                          <pic:cNvPicPr/>
+                        </pic:nvPicPr>
+                        <pic:blipFill>
+                          <a:blip r:embed="rId7" cstate="print">
+                            <a:extLst>
+                              <a:ext uri="{28A0092B-C50C-407E-A947-70E740481C1C}">
+                                <a14:useLocalDpi xmlns:a14="http://schemas.microsoft.com/office/drawing/2010/main" val="0"/>
+                              </a:ext>
+                            </a:extLst>
+                          </a:blip>
+                          <a:stretch>
+                            <a:fillRect/>
+                          </a:stretch>
+                        </pic:blipFill>
+                        <pic:spPr>
+                          <a:xfrm>
+                            <a:off x="0" y="0"/>
+                            <a:ext cx="4001135" cy="2099310"/>
+                          </a:xfrm>
+                          <a:prstGeom prst="rect">
+                            <a:avLst/>
+                          </a:prstGeom>
+                        </pic:spPr>
+                      </pic:pic>
+                    </a:graphicData>
+                  </a:graphic>
+                  <wp14:sizeRelH relativeFrom="page">
+                    <wp14:pctWidth>0</wp14:pctWidth>
+                  </wp14:sizeRelH>
+                  <wp14:sizeRelV relativeFrom="page">
+                    <wp14:pctHeight>0</wp14:pctHeight>
+                  </wp14:sizeRelV>
+                </wp:anchor>
+              </w:drawing>
+            </w:r>
           </w:p>
         </w:tc>
         <w:tc>
           <w:tcPr>
-            <w:tcW w:w="4788" w:type="dxa"/>
+            <w:tcW w:w="2358" w:type="dxa"/>
+            <w:vAlign w:val="center"/>
           </w:tcPr>
           <w:p>
             <w:pPr>
               <w:jc w:val="center"/>
               <w:rPr>
-                <w:sz w:val="28"/>
-                <w:szCs w:val="36"/>
-              </w:rPr>
-            </w:pPr>
+                <w:b/>
+                <w:bCs/>
+                <w:sz w:val="20"/>
+                <w:szCs w:val="20"/>
+              </w:rPr>
+            </w:pPr>
+            <w:r>
+              <w:rPr>
+                <w:b/>
+                <w:bCs/>
+                <w:sz w:val="20"/>
+                <w:szCs w:val="20"/>
+              </w:rPr>
+              <w:t xml:space="preserve">HOME PAGE FOR ADMIN </w:t>
+            </w:r>
+          </w:p>
+          <w:p>
+            <w:pPr>
+              <w:rPr>
+                <w:sz w:val="20"/>
+                <w:szCs w:val="20"/>
+              </w:rPr>
+            </w:pPr>
+            <w:r>
+              <w:rPr>
+                <w:sz w:val="20"/>
+                <w:szCs w:val="20"/>
+              </w:rPr>
+              <w:t>Hover over the icon in the top right corner to see your EN, name and status (User or Admin).</w:t>
+            </w:r>
+          </w:p>
+          <w:p>
+            <w:pPr>
+              <w:rPr>
+                <w:sz w:val="20"/>
+                <w:szCs w:val="20"/>
+              </w:rPr>
+            </w:pPr>
+            <w:r>
+              <w:rPr>
+                <w:sz w:val="20"/>
+                <w:szCs w:val="20"/>
+              </w:rPr>
+              <w:t xml:space="preserve">Click on ‘Create a Survey’ </w:t>
+            </w:r>
+            <w:r>
+              <w:rPr>
+                <w:sz w:val="20"/>
+                <w:szCs w:val="20"/>
+              </w:rPr>
+              <w:t>to create a survey.</w:t>
+            </w:r>
+          </w:p>
+          <w:p>
+            <w:pPr>
+              <w:rPr>
+                <w:sz w:val="20"/>
+                <w:szCs w:val="20"/>
+              </w:rPr>
+            </w:pPr>
+            <w:r>
+              <w:rPr>
+                <w:sz w:val="20"/>
+                <w:szCs w:val="20"/>
+              </w:rPr>
+              <w:t>Click on ‘All Surveys’ to see a list of all surveys, their results, open/close a survey manually.</w:t>
+            </w:r>
+          </w:p>
+          <w:p>
+            <w:pPr>
+              <w:rPr>
+                <w:sz w:val="20"/>
+                <w:szCs w:val="20"/>
+              </w:rPr>
+            </w:pPr>
+            <w:r>
+              <w:rPr>
+                <w:sz w:val="20"/>
+                <w:szCs w:val="20"/>
+              </w:rPr>
+              <w:t>Click on ‘Answer a Survey’ to answer a survey.</w:t>
+            </w:r>
+          </w:p>
+          <w:p>
+            <w:pPr>
+              <w:rPr>
+                <w:sz w:val="20"/>
+                <w:szCs w:val="20"/>
+              </w:rPr>
+            </w:pPr>
+            <w:r>
+              <w:rPr>
+                <w:sz w:val="20"/>
+                <w:szCs w:val="20"/>
+              </w:rPr>
+              <w:t>Click on ‘logout’ to logout.</w:t>
+            </w:r>
           </w:p>
         </w:tc>
       </w:tr>
       <w:tr>
         <w:tc>
           <w:tcPr>
-            <w:tcW w:w="4788" w:type="dxa"/>
+            <w:tcW w:w="7218" w:type="dxa"/>
           </w:tcPr>
           <w:p>
             <w:pPr>
@@ -133,27 +474,206 @@
                 <w:szCs w:val="36"/>
               </w:rPr>
             </w:pPr>
+            <w:r>
+              <w:rPr>
+                <w:noProof/>
+                <w:sz w:val="28"/>
+                <w:szCs w:val="36"/>
+              </w:rPr>
+              <w:lastRenderedPageBreak/>
+              <w:drawing>
+                <wp:anchor distT="0" distB="0" distL="114300" distR="114300" simplePos="0" relativeHeight="251661312" behindDoc="0" locked="0" layoutInCell="1" allowOverlap="1">
+                  <wp:simplePos x="0" y="0"/>
+                  <wp:positionH relativeFrom="column">
+                    <wp:posOffset>71120</wp:posOffset>
+                  </wp:positionH>
+                  <wp:positionV relativeFrom="paragraph">
+                    <wp:posOffset>342265</wp:posOffset>
+                  </wp:positionV>
+                  <wp:extent cx="4232910" cy="2098675"/>
+                  <wp:effectExtent l="0" t="0" r="0" b="0"/>
+                  <wp:wrapTopAndBottom/>
+                  <wp:docPr id="4" name="Picture 4"/>
+                  <wp:cNvGraphicFramePr>
+                    <a:graphicFrameLocks xmlns:a="http://schemas.openxmlformats.org/drawingml/2006/main" noChangeAspect="1"/>
+                  </wp:cNvGraphicFramePr>
+                  <a:graphic xmlns:a="http://schemas.openxmlformats.org/drawingml/2006/main">
+                    <a:graphicData uri="http://schemas.openxmlformats.org/drawingml/2006/picture">
+                      <pic:pic xmlns:pic="http://schemas.openxmlformats.org/drawingml/2006/picture">
+                        <pic:nvPicPr>
+                          <pic:cNvPr id="0" name="2A84781.tmp"/>
+                          <pic:cNvPicPr/>
+                        </pic:nvPicPr>
+                        <pic:blipFill>
+                          <a:blip r:embed="rId8" cstate="print">
+                            <a:extLst>
+                              <a:ext uri="{28A0092B-C50C-407E-A947-70E740481C1C}">
+                                <a14:useLocalDpi xmlns:a14="http://schemas.microsoft.com/office/drawing/2010/main" val="0"/>
+                              </a:ext>
+                            </a:extLst>
+                          </a:blip>
+                          <a:stretch>
+                            <a:fillRect/>
+                          </a:stretch>
+                        </pic:blipFill>
+                        <pic:spPr>
+                          <a:xfrm>
+                            <a:off x="0" y="0"/>
+                            <a:ext cx="4232910" cy="2098675"/>
+                          </a:xfrm>
+                          <a:prstGeom prst="rect">
+                            <a:avLst/>
+                          </a:prstGeom>
+                        </pic:spPr>
+                      </pic:pic>
+                    </a:graphicData>
+                  </a:graphic>
+                  <wp14:sizeRelH relativeFrom="page">
+                    <wp14:pctWidth>0</wp14:pctWidth>
+                  </wp14:sizeRelH>
+                  <wp14:sizeRelV relativeFrom="page">
+                    <wp14:pctHeight>0</wp14:pctHeight>
+                  </wp14:sizeRelV>
+                </wp:anchor>
+              </w:drawing>
+            </w:r>
           </w:p>
         </w:tc>
         <w:tc>
           <w:tcPr>
-            <w:tcW w:w="4788" w:type="dxa"/>
+            <w:tcW w:w="2358" w:type="dxa"/>
+            <w:vAlign w:val="center"/>
           </w:tcPr>
           <w:p>
             <w:pPr>
               <w:jc w:val="center"/>
               <w:rPr>
-                <w:sz w:val="28"/>
-                <w:szCs w:val="36"/>
-              </w:rPr>
-            </w:pPr>
+                <w:sz w:val="20"/>
+                <w:szCs w:val="20"/>
+              </w:rPr>
+            </w:pPr>
+            <w:r>
+              <w:rPr>
+                <w:b/>
+                <w:bCs/>
+                <w:sz w:val="20"/>
+                <w:szCs w:val="20"/>
+              </w:rPr>
+              <w:t>CREATE A SURVEY</w:t>
+            </w:r>
+            <w:r>
+              <w:rPr>
+                <w:b/>
+                <w:bCs/>
+                <w:sz w:val="20"/>
+                <w:szCs w:val="20"/>
+              </w:rPr>
+              <w:t xml:space="preserve"> </w:t>
+            </w:r>
+            <w:r>
+              <w:rPr>
+                <w:sz w:val="20"/>
+                <w:szCs w:val="20"/>
+              </w:rPr>
+              <w:t>(0)</w:t>
+            </w:r>
+          </w:p>
+          <w:p>
+            <w:pPr>
+              <w:rPr>
+                <w:sz w:val="20"/>
+                <w:szCs w:val="20"/>
+              </w:rPr>
+            </w:pPr>
+            <w:r>
+              <w:rPr>
+                <w:sz w:val="20"/>
+                <w:szCs w:val="20"/>
+              </w:rPr>
+              <w:t>Fill in the title and description for your survey.</w:t>
+            </w:r>
+          </w:p>
+          <w:p>
+            <w:pPr>
+              <w:rPr>
+                <w:sz w:val="20"/>
+                <w:szCs w:val="20"/>
+              </w:rPr>
+            </w:pPr>
+            <w:r>
+              <w:rPr>
+                <w:sz w:val="20"/>
+                <w:szCs w:val="20"/>
+              </w:rPr>
+              <w:t>Choose when you want to close the survey. The survey will close automatically at 00:00 on the day chosen.</w:t>
+            </w:r>
+          </w:p>
+          <w:p>
+            <w:pPr>
+              <w:rPr>
+                <w:sz w:val="20"/>
+                <w:szCs w:val="20"/>
+              </w:rPr>
+            </w:pPr>
+            <w:r>
+              <w:rPr>
+                <w:sz w:val="20"/>
+                <w:szCs w:val="20"/>
+              </w:rPr>
+              <w:t>Click on ‘Add a Section’ to add a section to your survey.</w:t>
+            </w:r>
+          </w:p>
+          <w:p>
+            <w:pPr>
+              <w:rPr>
+                <w:sz w:val="20"/>
+                <w:szCs w:val="20"/>
+              </w:rPr>
+            </w:pPr>
+            <w:r>
+              <w:rPr>
+                <w:sz w:val="20"/>
+                <w:szCs w:val="20"/>
+              </w:rPr>
+              <w:t>Click on ‘Add a Question’ to add a question to your survey.</w:t>
+            </w:r>
+          </w:p>
+          <w:p>
+            <w:pPr>
+              <w:rPr>
+                <w:sz w:val="20"/>
+                <w:szCs w:val="20"/>
+              </w:rPr>
+            </w:pPr>
+            <w:r>
+              <w:rPr>
+                <w:sz w:val="20"/>
+                <w:szCs w:val="20"/>
+              </w:rPr>
+              <w:t>Click on ‘Back’ to go back to Admin Home.</w:t>
+            </w:r>
+          </w:p>
+          <w:p>
+            <w:pPr>
+              <w:rPr>
+                <w:sz w:val="20"/>
+                <w:szCs w:val="20"/>
+              </w:rPr>
+            </w:pPr>
+            <w:r>
+              <w:rPr>
+                <w:sz w:val="20"/>
+                <w:szCs w:val="20"/>
+              </w:rPr>
+              <w:t>Click on ‘Save’ to save your completed survey.</w:t>
+            </w:r>
           </w:p>
         </w:tc>
       </w:tr>
       <w:tr>
         <w:tc>
           <w:tcPr>
-            <w:tcW w:w="4788" w:type="dxa"/>
+            <w:tcW w:w="7218" w:type="dxa"/>
           </w:tcPr>
           <w:p>
             <w:pPr>
@@ -163,27 +683,173 @@
                 <w:szCs w:val="36"/>
               </w:rPr>
             </w:pPr>
+            <w:r>
+              <w:rPr>
+                <w:noProof/>
+                <w:sz w:val="28"/>
+                <w:szCs w:val="36"/>
+              </w:rPr>
+              <w:drawing>
+                <wp:anchor distT="0" distB="0" distL="114300" distR="114300" simplePos="0" relativeHeight="251662336" behindDoc="0" locked="0" layoutInCell="1" allowOverlap="1">
+                  <wp:simplePos x="0" y="0"/>
+                  <wp:positionH relativeFrom="column">
+                    <wp:posOffset>70485</wp:posOffset>
+                  </wp:positionH>
+                  <wp:positionV relativeFrom="paragraph">
+                    <wp:posOffset>128270</wp:posOffset>
+                  </wp:positionV>
+                  <wp:extent cx="4317365" cy="2163445"/>
+                  <wp:effectExtent l="0" t="0" r="6985" b="8255"/>
+                  <wp:wrapTopAndBottom/>
+                  <wp:docPr id="5" name="Picture 5"/>
+                  <wp:cNvGraphicFramePr>
+                    <a:graphicFrameLocks xmlns:a="http://schemas.openxmlformats.org/drawingml/2006/main" noChangeAspect="1"/>
+                  </wp:cNvGraphicFramePr>
+                  <a:graphic xmlns:a="http://schemas.openxmlformats.org/drawingml/2006/main">
+                    <a:graphicData uri="http://schemas.openxmlformats.org/drawingml/2006/picture">
+                      <pic:pic xmlns:pic="http://schemas.openxmlformats.org/drawingml/2006/picture">
+                        <pic:nvPicPr>
+                          <pic:cNvPr id="0" name="2A8E03E.tmp"/>
+                          <pic:cNvPicPr/>
+                        </pic:nvPicPr>
+                        <pic:blipFill>
+                          <a:blip r:embed="rId9" cstate="print">
+                            <a:extLst>
+                              <a:ext uri="{28A0092B-C50C-407E-A947-70E740481C1C}">
+                                <a14:useLocalDpi xmlns:a14="http://schemas.microsoft.com/office/drawing/2010/main" val="0"/>
+                              </a:ext>
+                            </a:extLst>
+                          </a:blip>
+                          <a:stretch>
+                            <a:fillRect/>
+                          </a:stretch>
+                        </pic:blipFill>
+                        <pic:spPr>
+                          <a:xfrm>
+                            <a:off x="0" y="0"/>
+                            <a:ext cx="4317365" cy="2163445"/>
+                          </a:xfrm>
+                          <a:prstGeom prst="rect">
+                            <a:avLst/>
+                          </a:prstGeom>
+                        </pic:spPr>
+                      </pic:pic>
+                    </a:graphicData>
+                  </a:graphic>
+                  <wp14:sizeRelH relativeFrom="page">
+                    <wp14:pctWidth>0</wp14:pctWidth>
+                  </wp14:sizeRelH>
+                  <wp14:sizeRelV relativeFrom="page">
+                    <wp14:pctHeight>0</wp14:pctHeight>
+                  </wp14:sizeRelV>
+                </wp:anchor>
+              </w:drawing>
+            </w:r>
           </w:p>
         </w:tc>
         <w:tc>
           <w:tcPr>
-            <w:tcW w:w="4788" w:type="dxa"/>
+            <w:tcW w:w="2358" w:type="dxa"/>
+            <w:vAlign w:val="center"/>
           </w:tcPr>
           <w:p>
             <w:pPr>
               <w:jc w:val="center"/>
               <w:rPr>
-                <w:sz w:val="28"/>
-                <w:szCs w:val="36"/>
-              </w:rPr>
-            </w:pPr>
+                <w:sz w:val="20"/>
+                <w:szCs w:val="20"/>
+              </w:rPr>
+            </w:pPr>
+            <w:r>
+              <w:rPr>
+                <w:b/>
+                <w:bCs/>
+                <w:sz w:val="20"/>
+                <w:szCs w:val="20"/>
+              </w:rPr>
+              <w:t xml:space="preserve">CREATE A SURVEY </w:t>
+            </w:r>
+            <w:r>
+              <w:rPr>
+                <w:sz w:val="20"/>
+                <w:szCs w:val="20"/>
+              </w:rPr>
+              <w:t>(</w:t>
+            </w:r>
+            <w:r>
+              <w:rPr>
+                <w:sz w:val="20"/>
+                <w:szCs w:val="20"/>
+              </w:rPr>
+              <w:t>1)</w:t>
+            </w:r>
+          </w:p>
+          <w:p>
+            <w:pPr>
+              <w:rPr>
+                <w:sz w:val="20"/>
+                <w:szCs w:val="20"/>
+              </w:rPr>
+            </w:pPr>
+            <w:r>
+              <w:rPr>
+                <w:sz w:val="20"/>
+                <w:szCs w:val="20"/>
+              </w:rPr>
+              <w:t>Fill in the name of your section.</w:t>
+            </w:r>
+          </w:p>
+          <w:p>
+            <w:pPr>
+              <w:rPr>
+                <w:sz w:val="20"/>
+                <w:szCs w:val="20"/>
+              </w:rPr>
+            </w:pPr>
+            <w:r>
+              <w:rPr>
+                <w:sz w:val="20"/>
+                <w:szCs w:val="20"/>
+              </w:rPr>
+              <w:t>Fill in your question title. Click on ‘Answer Type’ to choose the type of answer you want. There are 3 options: Radio buttons, multiple choice grid and short answer.</w:t>
+            </w:r>
+          </w:p>
+          <w:p>
+            <w:pPr>
+              <w:rPr>
+                <w:sz w:val="20"/>
+                <w:szCs w:val="20"/>
+              </w:rPr>
+            </w:pPr>
+            <w:r>
+              <w:rPr>
+                <w:sz w:val="20"/>
+                <w:szCs w:val="20"/>
+              </w:rPr>
+              <w:t xml:space="preserve">Click on the (x) button to remove a question. </w:t>
+            </w:r>
+          </w:p>
+          <w:p>
+            <w:pPr>
+              <w:rPr>
+                <w:sz w:val="20"/>
+                <w:szCs w:val="20"/>
+              </w:rPr>
+            </w:pPr>
+            <w:r>
+              <w:rPr>
+                <w:sz w:val="20"/>
+                <w:szCs w:val="20"/>
+              </w:rPr>
+              <w:t>Once you have chosen an answer type, you cannot change your option, you can only delete the question and create a new one.</w:t>
+            </w:r>
           </w:p>
         </w:tc>
       </w:tr>
       <w:tr>
         <w:tc>
           <w:tcPr>
-            <w:tcW w:w="4788" w:type="dxa"/>
+            <w:tcW w:w="7218" w:type="dxa"/>
           </w:tcPr>
           <w:p>
             <w:pPr>
@@ -193,27 +859,159 @@
                 <w:szCs w:val="36"/>
               </w:rPr>
             </w:pPr>
+            <w:r>
+              <w:rPr>
+                <w:noProof/>
+                <w:sz w:val="28"/>
+                <w:szCs w:val="36"/>
+              </w:rPr>
+              <w:lastRenderedPageBreak/>
+              <w:drawing>
+                <wp:anchor distT="0" distB="0" distL="114300" distR="114300" simplePos="0" relativeHeight="251663360" behindDoc="0" locked="0" layoutInCell="1" allowOverlap="1">
+                  <wp:simplePos x="0" y="0"/>
+                  <wp:positionH relativeFrom="column">
+                    <wp:posOffset>71120</wp:posOffset>
+                  </wp:positionH>
+                  <wp:positionV relativeFrom="paragraph">
+                    <wp:posOffset>92075</wp:posOffset>
+                  </wp:positionV>
+                  <wp:extent cx="4232275" cy="2162175"/>
+                  <wp:effectExtent l="0" t="0" r="0" b="9525"/>
+                  <wp:wrapTopAndBottom/>
+                  <wp:docPr id="6" name="Picture 6"/>
+                  <wp:cNvGraphicFramePr>
+                    <a:graphicFrameLocks xmlns:a="http://schemas.openxmlformats.org/drawingml/2006/main" noChangeAspect="1"/>
+                  </wp:cNvGraphicFramePr>
+                  <a:graphic xmlns:a="http://schemas.openxmlformats.org/drawingml/2006/main">
+                    <a:graphicData uri="http://schemas.openxmlformats.org/drawingml/2006/picture">
+                      <pic:pic xmlns:pic="http://schemas.openxmlformats.org/drawingml/2006/picture">
+                        <pic:nvPicPr>
+                          <pic:cNvPr id="0" name="2A897F2.tmp"/>
+                          <pic:cNvPicPr/>
+                        </pic:nvPicPr>
+                        <pic:blipFill>
+                          <a:blip r:embed="rId10" cstate="print">
+                            <a:extLst>
+                              <a:ext uri="{28A0092B-C50C-407E-A947-70E740481C1C}">
+                                <a14:useLocalDpi xmlns:a14="http://schemas.microsoft.com/office/drawing/2010/main" val="0"/>
+                              </a:ext>
+                            </a:extLst>
+                          </a:blip>
+                          <a:stretch>
+                            <a:fillRect/>
+                          </a:stretch>
+                        </pic:blipFill>
+                        <pic:spPr>
+                          <a:xfrm>
+                            <a:off x="0" y="0"/>
+                            <a:ext cx="4232275" cy="2162175"/>
+                          </a:xfrm>
+                          <a:prstGeom prst="rect">
+                            <a:avLst/>
+                          </a:prstGeom>
+                        </pic:spPr>
+                      </pic:pic>
+                    </a:graphicData>
+                  </a:graphic>
+                  <wp14:sizeRelH relativeFrom="page">
+                    <wp14:pctWidth>0</wp14:pctWidth>
+                  </wp14:sizeRelH>
+                  <wp14:sizeRelV relativeFrom="page">
+                    <wp14:pctHeight>0</wp14:pctHeight>
+                  </wp14:sizeRelV>
+                </wp:anchor>
+              </w:drawing>
+            </w:r>
           </w:p>
         </w:tc>
         <w:tc>
           <w:tcPr>
-            <w:tcW w:w="4788" w:type="dxa"/>
+            <w:tcW w:w="2358" w:type="dxa"/>
+            <w:vAlign w:val="center"/>
           </w:tcPr>
           <w:p>
             <w:pPr>
               <w:jc w:val="center"/>
               <w:rPr>
-                <w:sz w:val="28"/>
-                <w:szCs w:val="36"/>
-              </w:rPr>
-            </w:pPr>
+                <w:sz w:val="20"/>
+                <w:szCs w:val="20"/>
+              </w:rPr>
+            </w:pPr>
+            <w:r>
+              <w:rPr>
+                <w:b/>
+                <w:bCs/>
+                <w:sz w:val="20"/>
+                <w:szCs w:val="20"/>
+              </w:rPr>
+              <w:t xml:space="preserve">CREATE A SURVEY </w:t>
+            </w:r>
+            <w:r>
+              <w:rPr>
+                <w:sz w:val="20"/>
+                <w:szCs w:val="20"/>
+              </w:rPr>
+              <w:t>(2)</w:t>
+            </w:r>
+          </w:p>
+          <w:p>
+            <w:pPr>
+              <w:rPr>
+                <w:sz w:val="20"/>
+                <w:szCs w:val="20"/>
+              </w:rPr>
+            </w:pPr>
+            <w:r>
+              <w:rPr>
+                <w:sz w:val="20"/>
+                <w:szCs w:val="20"/>
+              </w:rPr>
+              <w:t>A radio answer lets you choose how many options you want for your answer. The user will only be able to pick an answer from one of these options.</w:t>
+            </w:r>
+          </w:p>
+          <w:p>
+            <w:pPr>
+              <w:rPr>
+                <w:sz w:val="20"/>
+                <w:szCs w:val="20"/>
+              </w:rPr>
+            </w:pPr>
+            <w:r>
+              <w:rPr>
+                <w:sz w:val="20"/>
+                <w:szCs w:val="20"/>
+              </w:rPr>
+              <w:t>A short answer lets the user type whatever they want into the box.</w:t>
+            </w:r>
+          </w:p>
+          <w:p>
+            <w:pPr>
+              <w:rPr>
+                <w:sz w:val="20"/>
+                <w:szCs w:val="20"/>
+              </w:rPr>
+            </w:pPr>
+            <w:r>
+              <w:rPr>
+                <w:sz w:val="20"/>
+                <w:szCs w:val="20"/>
+              </w:rPr>
+              <w:t xml:space="preserve">A multiple choice grid lets you choose </w:t>
+            </w:r>
+            <w:r>
+              <w:rPr>
+                <w:sz w:val="20"/>
+                <w:szCs w:val="20"/>
+              </w:rPr>
+              <w:t>sub questions and how much to score out of. In this screenshot each sub question is scored out of 3.</w:t>
+            </w:r>
           </w:p>
         </w:tc>
       </w:tr>
       <w:tr>
         <w:tc>
           <w:tcPr>
-            <w:tcW w:w="4788" w:type="dxa"/>
+            <w:tcW w:w="7218" w:type="dxa"/>
           </w:tcPr>
           <w:p>
             <w:pPr>
@@ -223,27 +1021,159 @@
                 <w:szCs w:val="36"/>
               </w:rPr>
             </w:pPr>
+            <w:r>
+              <w:rPr>
+                <w:noProof/>
+                <w:sz w:val="28"/>
+                <w:szCs w:val="36"/>
+              </w:rPr>
+              <w:drawing>
+                <wp:anchor distT="0" distB="0" distL="114300" distR="114300" simplePos="0" relativeHeight="251664384" behindDoc="0" locked="0" layoutInCell="1" allowOverlap="1">
+                  <wp:simplePos x="0" y="0"/>
+                  <wp:positionH relativeFrom="column">
+                    <wp:posOffset>71120</wp:posOffset>
+                  </wp:positionH>
+                  <wp:positionV relativeFrom="paragraph">
+                    <wp:posOffset>104775</wp:posOffset>
+                  </wp:positionV>
+                  <wp:extent cx="4269740" cy="2152015"/>
+                  <wp:effectExtent l="0" t="0" r="0" b="635"/>
+                  <wp:wrapTopAndBottom/>
+                  <wp:docPr id="7" name="Picture 7"/>
+                  <wp:cNvGraphicFramePr>
+                    <a:graphicFrameLocks xmlns:a="http://schemas.openxmlformats.org/drawingml/2006/main" noChangeAspect="1"/>
+                  </wp:cNvGraphicFramePr>
+                  <a:graphic xmlns:a="http://schemas.openxmlformats.org/drawingml/2006/main">
+                    <a:graphicData uri="http://schemas.openxmlformats.org/drawingml/2006/picture">
+                      <pic:pic xmlns:pic="http://schemas.openxmlformats.org/drawingml/2006/picture">
+                        <pic:nvPicPr>
+                          <pic:cNvPr id="0" name="2A850D1.tmp"/>
+                          <pic:cNvPicPr/>
+                        </pic:nvPicPr>
+                        <pic:blipFill>
+                          <a:blip r:embed="rId11" cstate="print">
+                            <a:extLst>
+                              <a:ext uri="{28A0092B-C50C-407E-A947-70E740481C1C}">
+                                <a14:useLocalDpi xmlns:a14="http://schemas.microsoft.com/office/drawing/2010/main" val="0"/>
+                              </a:ext>
+                            </a:extLst>
+                          </a:blip>
+                          <a:stretch>
+                            <a:fillRect/>
+                          </a:stretch>
+                        </pic:blipFill>
+                        <pic:spPr>
+                          <a:xfrm>
+                            <a:off x="0" y="0"/>
+                            <a:ext cx="4269740" cy="2152015"/>
+                          </a:xfrm>
+                          <a:prstGeom prst="rect">
+                            <a:avLst/>
+                          </a:prstGeom>
+                        </pic:spPr>
+                      </pic:pic>
+                    </a:graphicData>
+                  </a:graphic>
+                  <wp14:sizeRelH relativeFrom="page">
+                    <wp14:pctWidth>0</wp14:pctWidth>
+                  </wp14:sizeRelH>
+                  <wp14:sizeRelV relativeFrom="page">
+                    <wp14:pctHeight>0</wp14:pctHeight>
+                  </wp14:sizeRelV>
+                </wp:anchor>
+              </w:drawing>
+            </w:r>
           </w:p>
         </w:tc>
         <w:tc>
           <w:tcPr>
-            <w:tcW w:w="4788" w:type="dxa"/>
+            <w:tcW w:w="2358" w:type="dxa"/>
+            <w:vAlign w:val="center"/>
           </w:tcPr>
           <w:p>
             <w:pPr>
               <w:jc w:val="center"/>
               <w:rPr>
-                <w:sz w:val="28"/>
-                <w:szCs w:val="36"/>
-              </w:rPr>
-            </w:pPr>
+                <w:sz w:val="20"/>
+                <w:szCs w:val="20"/>
+              </w:rPr>
+            </w:pPr>
+            <w:r>
+              <w:rPr>
+                <w:b/>
+                <w:bCs/>
+                <w:sz w:val="20"/>
+                <w:szCs w:val="20"/>
+              </w:rPr>
+              <w:t>SURVEY CREATED</w:t>
+            </w:r>
+          </w:p>
+          <w:p>
+            <w:pPr>
+              <w:rPr>
+                <w:sz w:val="20"/>
+                <w:szCs w:val="20"/>
+              </w:rPr>
+            </w:pPr>
+            <w:r>
+              <w:rPr>
+                <w:sz w:val="20"/>
+                <w:szCs w:val="20"/>
+              </w:rPr>
+              <w:t>Once you click Save on the ‘Create a Survey’ page, if your survey has been successfully added to the database, you will come to this page.</w:t>
+            </w:r>
+          </w:p>
+          <w:p>
+            <w:pPr>
+              <w:rPr>
+                <w:sz w:val="20"/>
+                <w:szCs w:val="20"/>
+              </w:rPr>
+            </w:pPr>
+            <w:r>
+              <w:rPr>
+                <w:sz w:val="20"/>
+                <w:szCs w:val="20"/>
+              </w:rPr>
+              <w:t>Click on ‘Back’ to go back to Admin Home page.</w:t>
+            </w:r>
+          </w:p>
+          <w:p>
+            <w:pPr>
+              <w:rPr>
+                <w:sz w:val="20"/>
+                <w:szCs w:val="20"/>
+              </w:rPr>
+            </w:pPr>
+            <w:r>
+              <w:rPr>
+                <w:sz w:val="20"/>
+                <w:szCs w:val="20"/>
+              </w:rPr>
+              <w:t>Click on ‘logout’ to logout.</w:t>
+            </w:r>
+          </w:p>
+          <w:p>
+            <w:pPr>
+              <w:rPr>
+                <w:sz w:val="20"/>
+                <w:szCs w:val="20"/>
+              </w:rPr>
+            </w:pPr>
+            <w:r>
+              <w:rPr>
+                <w:sz w:val="20"/>
+                <w:szCs w:val="20"/>
+              </w:rPr>
+              <w:t>Click on ‘HERE’ to go to ‘All Surveys’ page where you can send emails to users and view results for the survey.</w:t>
+            </w:r>
           </w:p>
         </w:tc>
       </w:tr>
       <w:tr>
         <w:tc>
           <w:tcPr>
-            <w:tcW w:w="4788" w:type="dxa"/>
+            <w:tcW w:w="7218" w:type="dxa"/>
           </w:tcPr>
           <w:p>
             <w:pPr>
@@ -253,11 +1183,212 @@
                 <w:szCs w:val="36"/>
               </w:rPr>
             </w:pPr>
+            <w:r>
+              <w:rPr>
+                <w:noProof/>
+                <w:sz w:val="28"/>
+                <w:szCs w:val="36"/>
+              </w:rPr>
+              <w:drawing>
+                <wp:anchor distT="0" distB="0" distL="114300" distR="114300" simplePos="0" relativeHeight="251665408" behindDoc="0" locked="0" layoutInCell="1" allowOverlap="1">
+                  <wp:simplePos x="0" y="0"/>
+                  <wp:positionH relativeFrom="column">
+                    <wp:posOffset>74295</wp:posOffset>
+                  </wp:positionH>
+                  <wp:positionV relativeFrom="paragraph">
+                    <wp:posOffset>294640</wp:posOffset>
+                  </wp:positionV>
+                  <wp:extent cx="4333240" cy="2224405"/>
+                  <wp:effectExtent l="0" t="0" r="0" b="4445"/>
+                  <wp:wrapTopAndBottom/>
+                  <wp:docPr id="8" name="Picture 8"/>
+                  <wp:cNvGraphicFramePr>
+                    <a:graphicFrameLocks xmlns:a="http://schemas.openxmlformats.org/drawingml/2006/main" noChangeAspect="1"/>
+                  </wp:cNvGraphicFramePr>
+                  <a:graphic xmlns:a="http://schemas.openxmlformats.org/drawingml/2006/main">
+                    <a:graphicData uri="http://schemas.openxmlformats.org/drawingml/2006/picture">
+                      <pic:pic xmlns:pic="http://schemas.openxmlformats.org/drawingml/2006/picture">
+                        <pic:nvPicPr>
+                          <pic:cNvPr id="0" name="2A85076.tmp"/>
+                          <pic:cNvPicPr/>
+                        </pic:nvPicPr>
+                        <pic:blipFill>
+                          <a:blip r:embed="rId12" cstate="print">
+                            <a:extLst>
+                              <a:ext uri="{28A0092B-C50C-407E-A947-70E740481C1C}">
+                                <a14:useLocalDpi xmlns:a14="http://schemas.microsoft.com/office/drawing/2010/main" val="0"/>
+                              </a:ext>
+                            </a:extLst>
+                          </a:blip>
+                          <a:stretch>
+                            <a:fillRect/>
+                          </a:stretch>
+                        </pic:blipFill>
+                        <pic:spPr>
+                          <a:xfrm>
+                            <a:off x="0" y="0"/>
+                            <a:ext cx="4333240" cy="2224405"/>
+                          </a:xfrm>
+                          <a:prstGeom prst="rect">
+                            <a:avLst/>
+                          </a:prstGeom>
+                        </pic:spPr>
+                      </pic:pic>
+                    </a:graphicData>
+                  </a:graphic>
+                  <wp14:sizeRelH relativeFrom="page">
+                    <wp14:pctWidth>0</wp14:pctWidth>
+                  </wp14:sizeRelH>
+                  <wp14:sizeRelV relativeFrom="page">
+                    <wp14:pctHeight>0</wp14:pctHeight>
+                  </wp14:sizeRelV>
+                </wp:anchor>
+              </w:drawing>
+            </w:r>
           </w:p>
         </w:tc>
         <w:tc>
           <w:tcPr>
-            <w:tcW w:w="4788" w:type="dxa"/>
+            <w:tcW w:w="2358" w:type="dxa"/>
+            <w:vAlign w:val="center"/>
+          </w:tcPr>
+          <w:p>
+            <w:pPr>
+              <w:jc w:val="center"/>
+              <w:rPr>
+                <w:sz w:val="20"/>
+                <w:szCs w:val="20"/>
+              </w:rPr>
+            </w:pPr>
+            <w:r>
+              <w:rPr>
+                <w:b/>
+                <w:bCs/>
+                <w:sz w:val="20"/>
+                <w:szCs w:val="20"/>
+              </w:rPr>
+              <w:t>ALL SURVEYS</w:t>
+            </w:r>
+          </w:p>
+          <w:p>
+            <w:pPr>
+              <w:rPr>
+                <w:sz w:val="20"/>
+                <w:szCs w:val="20"/>
+              </w:rPr>
+            </w:pPr>
+            <w:r>
+              <w:rPr>
+                <w:sz w:val="20"/>
+                <w:szCs w:val="20"/>
+              </w:rPr>
+              <w:t>This page has a list of all surveys that have been created and whether they are currently open or not.</w:t>
+            </w:r>
+          </w:p>
+          <w:p>
+            <w:pPr>
+              <w:rPr>
+                <w:sz w:val="20"/>
+                <w:szCs w:val="20"/>
+              </w:rPr>
+            </w:pPr>
+            <w:r>
+              <w:rPr>
+                <w:sz w:val="20"/>
+                <w:szCs w:val="20"/>
+              </w:rPr>
+              <w:t>Click on the table headings to sort the surveys by status, title or details.</w:t>
+            </w:r>
+          </w:p>
+          <w:p>
+            <w:pPr>
+              <w:rPr>
+                <w:sz w:val="20"/>
+                <w:szCs w:val="20"/>
+              </w:rPr>
+            </w:pPr>
+            <w:r>
+              <w:rPr>
+                <w:sz w:val="20"/>
+                <w:szCs w:val="20"/>
+              </w:rPr>
+              <w:t>Click on ‘Results’ to see the results from the survey and download an excel spreadsheet.</w:t>
+            </w:r>
+          </w:p>
+          <w:p>
+            <w:pPr>
+              <w:rPr>
+                <w:sz w:val="20"/>
+                <w:szCs w:val="20"/>
+              </w:rPr>
+            </w:pPr>
+            <w:r>
+              <w:rPr>
+                <w:sz w:val="20"/>
+                <w:szCs w:val="20"/>
+              </w:rPr>
+              <w:t>Click on the ‘Mail’ icon to send an email about that survey to users.</w:t>
+            </w:r>
+          </w:p>
+          <w:p>
+            <w:pPr>
+              <w:rPr>
+                <w:sz w:val="20"/>
+                <w:szCs w:val="20"/>
+              </w:rPr>
+            </w:pPr>
+            <w:r>
+              <w:rPr>
+                <w:sz w:val="20"/>
+                <w:szCs w:val="20"/>
+              </w:rPr>
+              <w:t xml:space="preserve">Click on ‘Open or Close’ </w:t>
+            </w:r>
+            <w:r>
+              <w:rPr>
+                <w:sz w:val="20"/>
+                <w:szCs w:val="20"/>
+              </w:rPr>
+              <w:lastRenderedPageBreak/>
+              <w:t xml:space="preserve">to reopen a closed survey or manually close an open survey before the date that you chose when you created the survey. </w:t>
+            </w:r>
+          </w:p>
+          <w:p>
+            <w:pPr>
+              <w:rPr>
+                <w:sz w:val="20"/>
+                <w:szCs w:val="20"/>
+              </w:rPr>
+            </w:pPr>
+            <w:r>
+              <w:rPr>
+                <w:sz w:val="20"/>
+                <w:szCs w:val="20"/>
+              </w:rPr>
+              <w:t>Click on ‘Back’ to go back to Admin Home page.</w:t>
+            </w:r>
+          </w:p>
+          <w:p>
+            <w:pPr>
+              <w:rPr>
+                <w:sz w:val="20"/>
+                <w:szCs w:val="20"/>
+              </w:rPr>
+            </w:pPr>
+            <w:r>
+              <w:rPr>
+                <w:sz w:val="20"/>
+                <w:szCs w:val="20"/>
+              </w:rPr>
+              <w:t>Click on ‘logout’ to logout.</w:t>
+            </w:r>
+          </w:p>
+        </w:tc>
+      </w:tr>
+      <w:tr>
+        <w:tc>
+          <w:tcPr>
+            <w:tcW w:w="7218" w:type="dxa"/>
           </w:tcPr>
           <w:p>
             <w:pPr>
@@ -267,6 +1398,843 @@
                 <w:szCs w:val="36"/>
               </w:rPr>
             </w:pPr>
+            <w:r>
+              <w:rPr>
+                <w:noProof/>
+                <w:sz w:val="28"/>
+                <w:szCs w:val="36"/>
+              </w:rPr>
+              <w:lastRenderedPageBreak/>
+              <w:drawing>
+                <wp:anchor distT="0" distB="0" distL="114300" distR="114300" simplePos="0" relativeHeight="251666432" behindDoc="0" locked="0" layoutInCell="1" allowOverlap="1">
+                  <wp:simplePos x="0" y="0"/>
+                  <wp:positionH relativeFrom="column">
+                    <wp:posOffset>134620</wp:posOffset>
+                  </wp:positionH>
+                  <wp:positionV relativeFrom="paragraph">
+                    <wp:posOffset>128270</wp:posOffset>
+                  </wp:positionV>
+                  <wp:extent cx="4047490" cy="2059305"/>
+                  <wp:effectExtent l="0" t="0" r="0" b="0"/>
+                  <wp:wrapTopAndBottom/>
+                  <wp:docPr id="9" name="Picture 9"/>
+                  <wp:cNvGraphicFramePr>
+                    <a:graphicFrameLocks xmlns:a="http://schemas.openxmlformats.org/drawingml/2006/main" noChangeAspect="1"/>
+                  </wp:cNvGraphicFramePr>
+                  <a:graphic xmlns:a="http://schemas.openxmlformats.org/drawingml/2006/main">
+                    <a:graphicData uri="http://schemas.openxmlformats.org/drawingml/2006/picture">
+                      <pic:pic xmlns:pic="http://schemas.openxmlformats.org/drawingml/2006/picture">
+                        <pic:nvPicPr>
+                          <pic:cNvPr id="0" name="2A83E62.tmp"/>
+                          <pic:cNvPicPr/>
+                        </pic:nvPicPr>
+                        <pic:blipFill>
+                          <a:blip r:embed="rId13" cstate="print">
+                            <a:extLst>
+                              <a:ext uri="{28A0092B-C50C-407E-A947-70E740481C1C}">
+                                <a14:useLocalDpi xmlns:a14="http://schemas.microsoft.com/office/drawing/2010/main" val="0"/>
+                              </a:ext>
+                            </a:extLst>
+                          </a:blip>
+                          <a:stretch>
+                            <a:fillRect/>
+                          </a:stretch>
+                        </pic:blipFill>
+                        <pic:spPr>
+                          <a:xfrm>
+                            <a:off x="0" y="0"/>
+                            <a:ext cx="4047490" cy="2059305"/>
+                          </a:xfrm>
+                          <a:prstGeom prst="rect">
+                            <a:avLst/>
+                          </a:prstGeom>
+                        </pic:spPr>
+                      </pic:pic>
+                    </a:graphicData>
+                  </a:graphic>
+                  <wp14:sizeRelH relativeFrom="page">
+                    <wp14:pctWidth>0</wp14:pctWidth>
+                  </wp14:sizeRelH>
+                  <wp14:sizeRelV relativeFrom="page">
+                    <wp14:pctHeight>0</wp14:pctHeight>
+                  </wp14:sizeRelV>
+                </wp:anchor>
+              </w:drawing>
+            </w:r>
+          </w:p>
+        </w:tc>
+        <w:tc>
+          <w:tcPr>
+            <w:tcW w:w="2358" w:type="dxa"/>
+            <w:vAlign w:val="center"/>
+          </w:tcPr>
+          <w:p>
+            <w:pPr>
+              <w:jc w:val="center"/>
+              <w:rPr>
+                <w:sz w:val="20"/>
+                <w:szCs w:val="20"/>
+              </w:rPr>
+            </w:pPr>
+            <w:r>
+              <w:rPr>
+                <w:b/>
+                <w:bCs/>
+                <w:sz w:val="20"/>
+                <w:szCs w:val="20"/>
+              </w:rPr>
+              <w:t>RESULTS</w:t>
+            </w:r>
+          </w:p>
+          <w:p>
+            <w:pPr>
+              <w:rPr>
+                <w:sz w:val="20"/>
+                <w:szCs w:val="20"/>
+              </w:rPr>
+            </w:pPr>
+            <w:r>
+              <w:rPr>
+                <w:sz w:val="20"/>
+                <w:szCs w:val="20"/>
+              </w:rPr>
+              <w:t>This page has graphs and charts displaying results from your survey.</w:t>
+            </w:r>
+          </w:p>
+          <w:p>
+            <w:pPr>
+              <w:rPr>
+                <w:sz w:val="20"/>
+                <w:szCs w:val="20"/>
+              </w:rPr>
+            </w:pPr>
+            <w:r>
+              <w:rPr>
+                <w:sz w:val="20"/>
+                <w:szCs w:val="20"/>
+              </w:rPr>
+              <w:t>Click on the excel icon to download an excel spreadsheet with results from your survey.</w:t>
+            </w:r>
+          </w:p>
+          <w:p>
+            <w:pPr>
+              <w:rPr>
+                <w:sz w:val="20"/>
+                <w:szCs w:val="20"/>
+              </w:rPr>
+            </w:pPr>
+            <w:r>
+              <w:rPr>
+                <w:sz w:val="20"/>
+                <w:szCs w:val="20"/>
+              </w:rPr>
+              <w:t>Click on ‘Back’</w:t>
+            </w:r>
+            <w:r>
+              <w:rPr>
+                <w:sz w:val="20"/>
+                <w:szCs w:val="20"/>
+              </w:rPr>
+              <w:t xml:space="preserve"> to go back to All Surveys </w:t>
+            </w:r>
+            <w:r>
+              <w:rPr>
+                <w:sz w:val="20"/>
+                <w:szCs w:val="20"/>
+              </w:rPr>
+              <w:t>page.</w:t>
+            </w:r>
+          </w:p>
+          <w:p>
+            <w:pPr>
+              <w:rPr>
+                <w:sz w:val="20"/>
+                <w:szCs w:val="20"/>
+              </w:rPr>
+            </w:pPr>
+            <w:r>
+              <w:rPr>
+                <w:sz w:val="20"/>
+                <w:szCs w:val="20"/>
+              </w:rPr>
+              <w:t>Click on ‘logout’ to logout</w:t>
+            </w:r>
+            <w:r>
+              <w:rPr>
+                <w:sz w:val="20"/>
+                <w:szCs w:val="20"/>
+              </w:rPr>
+              <w:t>.</w:t>
+            </w:r>
+          </w:p>
+        </w:tc>
+      </w:tr>
+      <w:tr>
+        <w:tc>
+          <w:tcPr>
+            <w:tcW w:w="7218" w:type="dxa"/>
+          </w:tcPr>
+          <w:p>
+            <w:pPr>
+              <w:jc w:val="center"/>
+              <w:rPr>
+                <w:sz w:val="28"/>
+                <w:szCs w:val="36"/>
+              </w:rPr>
+            </w:pPr>
+            <w:r>
+              <w:rPr>
+                <w:noProof/>
+                <w:sz w:val="28"/>
+                <w:szCs w:val="36"/>
+              </w:rPr>
+              <w:lastRenderedPageBreak/>
+              <w:drawing>
+                <wp:anchor distT="0" distB="0" distL="114300" distR="114300" simplePos="0" relativeHeight="251668480" behindDoc="0" locked="0" layoutInCell="1" allowOverlap="1">
+                  <wp:simplePos x="0" y="0"/>
+                  <wp:positionH relativeFrom="column">
+                    <wp:posOffset>428625</wp:posOffset>
+                  </wp:positionH>
+                  <wp:positionV relativeFrom="paragraph">
+                    <wp:posOffset>2401570</wp:posOffset>
+                  </wp:positionV>
+                  <wp:extent cx="3633470" cy="2440940"/>
+                  <wp:effectExtent l="0" t="0" r="5080" b="0"/>
+                  <wp:wrapTopAndBottom/>
+                  <wp:docPr id="11" name="Picture 11"/>
+                  <wp:cNvGraphicFramePr>
+                    <a:graphicFrameLocks xmlns:a="http://schemas.openxmlformats.org/drawingml/2006/main" noChangeAspect="1"/>
+                  </wp:cNvGraphicFramePr>
+                  <a:graphic xmlns:a="http://schemas.openxmlformats.org/drawingml/2006/main">
+                    <a:graphicData uri="http://schemas.openxmlformats.org/drawingml/2006/picture">
+                      <pic:pic xmlns:pic="http://schemas.openxmlformats.org/drawingml/2006/picture">
+                        <pic:nvPicPr>
+                          <pic:cNvPr id="0" name="2A8D28E.tmp"/>
+                          <pic:cNvPicPr/>
+                        </pic:nvPicPr>
+                        <pic:blipFill>
+                          <a:blip r:embed="rId14">
+                            <a:extLst>
+                              <a:ext uri="{28A0092B-C50C-407E-A947-70E740481C1C}">
+                                <a14:useLocalDpi xmlns:a14="http://schemas.microsoft.com/office/drawing/2010/main" val="0"/>
+                              </a:ext>
+                            </a:extLst>
+                          </a:blip>
+                          <a:stretch>
+                            <a:fillRect/>
+                          </a:stretch>
+                        </pic:blipFill>
+                        <pic:spPr>
+                          <a:xfrm>
+                            <a:off x="0" y="0"/>
+                            <a:ext cx="3633470" cy="2440940"/>
+                          </a:xfrm>
+                          <a:prstGeom prst="rect">
+                            <a:avLst/>
+                          </a:prstGeom>
+                        </pic:spPr>
+                      </pic:pic>
+                    </a:graphicData>
+                  </a:graphic>
+                  <wp14:sizeRelH relativeFrom="page">
+                    <wp14:pctWidth>0</wp14:pctWidth>
+                  </wp14:sizeRelH>
+                  <wp14:sizeRelV relativeFrom="page">
+                    <wp14:pctHeight>0</wp14:pctHeight>
+                  </wp14:sizeRelV>
+                </wp:anchor>
+              </w:drawing>
+            </w:r>
+            <w:r>
+              <w:rPr>
+                <w:noProof/>
+                <w:sz w:val="28"/>
+                <w:szCs w:val="36"/>
+              </w:rPr>
+              <w:drawing>
+                <wp:anchor distT="0" distB="0" distL="114300" distR="114300" simplePos="0" relativeHeight="251667456" behindDoc="0" locked="0" layoutInCell="1" allowOverlap="1">
+                  <wp:simplePos x="0" y="0"/>
+                  <wp:positionH relativeFrom="column">
+                    <wp:posOffset>54610</wp:posOffset>
+                  </wp:positionH>
+                  <wp:positionV relativeFrom="paragraph">
+                    <wp:posOffset>71120</wp:posOffset>
+                  </wp:positionV>
+                  <wp:extent cx="4245610" cy="2152650"/>
+                  <wp:effectExtent l="0" t="0" r="2540" b="0"/>
+                  <wp:wrapTopAndBottom/>
+                  <wp:docPr id="10" name="Picture 10"/>
+                  <wp:cNvGraphicFramePr>
+                    <a:graphicFrameLocks xmlns:a="http://schemas.openxmlformats.org/drawingml/2006/main" noChangeAspect="1"/>
+                  </wp:cNvGraphicFramePr>
+                  <a:graphic xmlns:a="http://schemas.openxmlformats.org/drawingml/2006/main">
+                    <a:graphicData uri="http://schemas.openxmlformats.org/drawingml/2006/picture">
+                      <pic:pic xmlns:pic="http://schemas.openxmlformats.org/drawingml/2006/picture">
+                        <pic:nvPicPr>
+                          <pic:cNvPr id="0" name="2A8130F.tmp"/>
+                          <pic:cNvPicPr/>
+                        </pic:nvPicPr>
+                        <pic:blipFill>
+                          <a:blip r:embed="rId15" cstate="print">
+                            <a:extLst>
+                              <a:ext uri="{28A0092B-C50C-407E-A947-70E740481C1C}">
+                                <a14:useLocalDpi xmlns:a14="http://schemas.microsoft.com/office/drawing/2010/main" val="0"/>
+                              </a:ext>
+                            </a:extLst>
+                          </a:blip>
+                          <a:stretch>
+                            <a:fillRect/>
+                          </a:stretch>
+                        </pic:blipFill>
+                        <pic:spPr>
+                          <a:xfrm>
+                            <a:off x="0" y="0"/>
+                            <a:ext cx="4245610" cy="2152650"/>
+                          </a:xfrm>
+                          <a:prstGeom prst="rect">
+                            <a:avLst/>
+                          </a:prstGeom>
+                        </pic:spPr>
+                      </pic:pic>
+                    </a:graphicData>
+                  </a:graphic>
+                  <wp14:sizeRelH relativeFrom="page">
+                    <wp14:pctWidth>0</wp14:pctWidth>
+                  </wp14:sizeRelH>
+                  <wp14:sizeRelV relativeFrom="page">
+                    <wp14:pctHeight>0</wp14:pctHeight>
+                  </wp14:sizeRelV>
+                </wp:anchor>
+              </w:drawing>
+            </w:r>
+          </w:p>
+        </w:tc>
+        <w:tc>
+          <w:tcPr>
+            <w:tcW w:w="2358" w:type="dxa"/>
+            <w:vAlign w:val="center"/>
+          </w:tcPr>
+          <w:p>
+            <w:pPr>
+              <w:jc w:val="center"/>
+              <w:rPr>
+                <w:sz w:val="20"/>
+                <w:szCs w:val="20"/>
+              </w:rPr>
+            </w:pPr>
+            <w:r>
+              <w:rPr>
+                <w:b/>
+                <w:bCs/>
+                <w:sz w:val="20"/>
+                <w:szCs w:val="20"/>
+              </w:rPr>
+              <w:t>SEND EMAIL</w:t>
+            </w:r>
+          </w:p>
+          <w:p>
+            <w:pPr>
+              <w:rPr>
+                <w:sz w:val="20"/>
+                <w:szCs w:val="20"/>
+              </w:rPr>
+            </w:pPr>
+            <w:r>
+              <w:rPr>
+                <w:sz w:val="20"/>
+                <w:szCs w:val="20"/>
+              </w:rPr>
+              <w:t>Choose who you want to email this survey to, the subject and any extra message you want to add.</w:t>
+            </w:r>
+          </w:p>
+          <w:p>
+            <w:pPr>
+              <w:rPr>
+                <w:sz w:val="20"/>
+                <w:szCs w:val="20"/>
+              </w:rPr>
+            </w:pPr>
+            <w:r>
+              <w:rPr>
+                <w:sz w:val="20"/>
+                <w:szCs w:val="20"/>
+              </w:rPr>
+              <w:t>By default the email will look like this. Any extra message will be added below the ‘Open Date’ and before the picture.</w:t>
+            </w:r>
+          </w:p>
+        </w:tc>
+      </w:tr>
+      <w:tr>
+        <w:tc>
+          <w:tcPr>
+            <w:tcW w:w="7218" w:type="dxa"/>
+          </w:tcPr>
+          <w:p>
+            <w:pPr>
+              <w:jc w:val="center"/>
+              <w:rPr>
+                <w:sz w:val="28"/>
+                <w:szCs w:val="36"/>
+              </w:rPr>
+            </w:pPr>
+            <w:r>
+              <w:rPr>
+                <w:noProof/>
+                <w:sz w:val="28"/>
+                <w:szCs w:val="36"/>
+              </w:rPr>
+              <w:drawing>
+                <wp:anchor distT="0" distB="0" distL="114300" distR="114300" simplePos="0" relativeHeight="251669504" behindDoc="0" locked="0" layoutInCell="1" allowOverlap="1">
+                  <wp:simplePos x="0" y="0"/>
+                  <wp:positionH relativeFrom="column">
+                    <wp:posOffset>38735</wp:posOffset>
+                  </wp:positionH>
+                  <wp:positionV relativeFrom="paragraph">
+                    <wp:posOffset>152400</wp:posOffset>
+                  </wp:positionV>
+                  <wp:extent cx="4258310" cy="2066925"/>
+                  <wp:effectExtent l="0" t="0" r="8890" b="9525"/>
+                  <wp:wrapTopAndBottom/>
+                  <wp:docPr id="12" name="Picture 12"/>
+                  <wp:cNvGraphicFramePr>
+                    <a:graphicFrameLocks xmlns:a="http://schemas.openxmlformats.org/drawingml/2006/main" noChangeAspect="1"/>
+                  </wp:cNvGraphicFramePr>
+                  <a:graphic xmlns:a="http://schemas.openxmlformats.org/drawingml/2006/main">
+                    <a:graphicData uri="http://schemas.openxmlformats.org/drawingml/2006/picture">
+                      <pic:pic xmlns:pic="http://schemas.openxmlformats.org/drawingml/2006/picture">
+                        <pic:nvPicPr>
+                          <pic:cNvPr id="0" name="2A85AD1.tmp"/>
+                          <pic:cNvPicPr/>
+                        </pic:nvPicPr>
+                        <pic:blipFill>
+                          <a:blip r:embed="rId16" cstate="print">
+                            <a:extLst>
+                              <a:ext uri="{28A0092B-C50C-407E-A947-70E740481C1C}">
+                                <a14:useLocalDpi xmlns:a14="http://schemas.microsoft.com/office/drawing/2010/main" val="0"/>
+                              </a:ext>
+                            </a:extLst>
+                          </a:blip>
+                          <a:stretch>
+                            <a:fillRect/>
+                          </a:stretch>
+                        </pic:blipFill>
+                        <pic:spPr>
+                          <a:xfrm>
+                            <a:off x="0" y="0"/>
+                            <a:ext cx="4258310" cy="2066925"/>
+                          </a:xfrm>
+                          <a:prstGeom prst="rect">
+                            <a:avLst/>
+                          </a:prstGeom>
+                        </pic:spPr>
+                      </pic:pic>
+                    </a:graphicData>
+                  </a:graphic>
+                  <wp14:sizeRelH relativeFrom="page">
+                    <wp14:pctWidth>0</wp14:pctWidth>
+                  </wp14:sizeRelH>
+                  <wp14:sizeRelV relativeFrom="page">
+                    <wp14:pctHeight>0</wp14:pctHeight>
+                  </wp14:sizeRelV>
+                </wp:anchor>
+              </w:drawing>
+            </w:r>
+          </w:p>
+        </w:tc>
+        <w:tc>
+          <w:tcPr>
+            <w:tcW w:w="2358" w:type="dxa"/>
+            <w:vAlign w:val="center"/>
+          </w:tcPr>
+          <w:p>
+            <w:pPr>
+              <w:jc w:val="center"/>
+              <w:rPr>
+                <w:sz w:val="20"/>
+                <w:szCs w:val="20"/>
+              </w:rPr>
+            </w:pPr>
+            <w:r>
+              <w:rPr>
+                <w:b/>
+                <w:bCs/>
+                <w:sz w:val="20"/>
+                <w:szCs w:val="20"/>
+              </w:rPr>
+              <w:t>ANSWER A SURVEY</w:t>
+            </w:r>
+          </w:p>
+          <w:p>
+            <w:pPr>
+              <w:rPr>
+                <w:sz w:val="20"/>
+                <w:szCs w:val="20"/>
+              </w:rPr>
+            </w:pPr>
+            <w:r>
+              <w:rPr>
+                <w:sz w:val="20"/>
+                <w:szCs w:val="20"/>
+              </w:rPr>
+              <w:t>If you click on ‘Answer a Survey’ from the admin home page, it will lead you to this page.</w:t>
+            </w:r>
+          </w:p>
+          <w:p>
+            <w:pPr>
+              <w:rPr>
+                <w:sz w:val="20"/>
+                <w:szCs w:val="20"/>
+              </w:rPr>
+            </w:pPr>
+            <w:r>
+              <w:rPr>
+                <w:sz w:val="20"/>
+                <w:szCs w:val="20"/>
+              </w:rPr>
+              <w:t>This page has a list of all surveys that are open and that you have not completed yet.</w:t>
+            </w:r>
+          </w:p>
+          <w:p>
+            <w:pPr>
+              <w:rPr>
+                <w:sz w:val="20"/>
+                <w:szCs w:val="20"/>
+              </w:rPr>
+            </w:pPr>
+            <w:r>
+              <w:rPr>
+                <w:sz w:val="20"/>
+                <w:szCs w:val="20"/>
+              </w:rPr>
+              <w:t>Click on ‘Go’ to answer that particular survey.</w:t>
+            </w:r>
+          </w:p>
+          <w:p>
+            <w:pPr>
+              <w:rPr>
+                <w:sz w:val="20"/>
+                <w:szCs w:val="20"/>
+              </w:rPr>
+            </w:pPr>
+            <w:r>
+              <w:rPr>
+                <w:sz w:val="20"/>
+                <w:szCs w:val="20"/>
+              </w:rPr>
+              <w:t>Click on ‘logout’ to logout.</w:t>
+            </w:r>
+          </w:p>
+          <w:p>
+            <w:pPr>
+              <w:rPr>
+                <w:sz w:val="20"/>
+                <w:szCs w:val="20"/>
+              </w:rPr>
+            </w:pPr>
+            <w:r>
+              <w:rPr>
+                <w:sz w:val="20"/>
+                <w:szCs w:val="20"/>
+              </w:rPr>
+              <w:t>If you are an admin, there will be a ‘Back’ button which you can click to go back to admin home page.</w:t>
+            </w:r>
+          </w:p>
+        </w:tc>
+      </w:tr>
+      <w:tr>
+        <w:tc>
+          <w:tcPr>
+            <w:tcW w:w="7218" w:type="dxa"/>
+          </w:tcPr>
+          <w:p>
+            <w:pPr>
+              <w:jc w:val="center"/>
+              <w:rPr>
+                <w:sz w:val="28"/>
+                <w:szCs w:val="36"/>
+              </w:rPr>
+            </w:pPr>
+            <w:r>
+              <w:rPr>
+                <w:noProof/>
+                <w:sz w:val="28"/>
+                <w:szCs w:val="36"/>
+              </w:rPr>
+              <w:lastRenderedPageBreak/>
+              <w:drawing>
+                <wp:anchor distT="0" distB="0" distL="114300" distR="114300" simplePos="0" relativeHeight="251670528" behindDoc="0" locked="0" layoutInCell="1" allowOverlap="1">
+                  <wp:simplePos x="0" y="0"/>
+                  <wp:positionH relativeFrom="column">
+                    <wp:posOffset>-16510</wp:posOffset>
+                  </wp:positionH>
+                  <wp:positionV relativeFrom="paragraph">
+                    <wp:posOffset>184150</wp:posOffset>
+                  </wp:positionV>
+                  <wp:extent cx="4476115" cy="2295525"/>
+                  <wp:effectExtent l="0" t="0" r="635" b="9525"/>
+                  <wp:wrapTopAndBottom/>
+                  <wp:docPr id="13" name="Picture 13"/>
+                  <wp:cNvGraphicFramePr>
+                    <a:graphicFrameLocks xmlns:a="http://schemas.openxmlformats.org/drawingml/2006/main" noChangeAspect="1"/>
+                  </wp:cNvGraphicFramePr>
+                  <a:graphic xmlns:a="http://schemas.openxmlformats.org/drawingml/2006/main">
+                    <a:graphicData uri="http://schemas.openxmlformats.org/drawingml/2006/picture">
+                      <pic:pic xmlns:pic="http://schemas.openxmlformats.org/drawingml/2006/picture">
+                        <pic:nvPicPr>
+                          <pic:cNvPr id="0" name="2A845CA.tmp"/>
+                          <pic:cNvPicPr/>
+                        </pic:nvPicPr>
+                        <pic:blipFill>
+                          <a:blip r:embed="rId17" cstate="print">
+                            <a:extLst>
+                              <a:ext uri="{28A0092B-C50C-407E-A947-70E740481C1C}">
+                                <a14:useLocalDpi xmlns:a14="http://schemas.microsoft.com/office/drawing/2010/main" val="0"/>
+                              </a:ext>
+                            </a:extLst>
+                          </a:blip>
+                          <a:stretch>
+                            <a:fillRect/>
+                          </a:stretch>
+                        </pic:blipFill>
+                        <pic:spPr>
+                          <a:xfrm>
+                            <a:off x="0" y="0"/>
+                            <a:ext cx="4476115" cy="2295525"/>
+                          </a:xfrm>
+                          <a:prstGeom prst="rect">
+                            <a:avLst/>
+                          </a:prstGeom>
+                        </pic:spPr>
+                      </pic:pic>
+                    </a:graphicData>
+                  </a:graphic>
+                  <wp14:sizeRelH relativeFrom="page">
+                    <wp14:pctWidth>0</wp14:pctWidth>
+                  </wp14:sizeRelH>
+                  <wp14:sizeRelV relativeFrom="page">
+                    <wp14:pctHeight>0</wp14:pctHeight>
+                  </wp14:sizeRelV>
+                </wp:anchor>
+              </w:drawing>
+            </w:r>
+          </w:p>
+        </w:tc>
+        <w:tc>
+          <w:tcPr>
+            <w:tcW w:w="2358" w:type="dxa"/>
+            <w:vAlign w:val="center"/>
+          </w:tcPr>
+          <w:p>
+            <w:pPr>
+              <w:jc w:val="center"/>
+              <w:rPr>
+                <w:sz w:val="20"/>
+                <w:szCs w:val="20"/>
+              </w:rPr>
+            </w:pPr>
+            <w:r>
+              <w:rPr>
+                <w:b/>
+                <w:bCs/>
+                <w:sz w:val="20"/>
+                <w:szCs w:val="20"/>
+              </w:rPr>
+              <w:t>SURVEY</w:t>
+            </w:r>
+          </w:p>
+          <w:p>
+            <w:pPr>
+              <w:rPr>
+                <w:sz w:val="20"/>
+                <w:szCs w:val="20"/>
+              </w:rPr>
+            </w:pPr>
+            <w:r>
+              <w:rPr>
+                <w:sz w:val="20"/>
+                <w:szCs w:val="20"/>
+              </w:rPr>
+              <w:t xml:space="preserve">On this page you can answer the survey. </w:t>
+            </w:r>
+          </w:p>
+          <w:p>
+            <w:pPr>
+              <w:rPr>
+                <w:sz w:val="20"/>
+                <w:szCs w:val="20"/>
+              </w:rPr>
+            </w:pPr>
+            <w:r>
+              <w:rPr>
+                <w:sz w:val="20"/>
+                <w:szCs w:val="20"/>
+              </w:rPr>
+              <w:t>Click ‘Back’ to go back to the page with the list of surveys you can answer.</w:t>
+            </w:r>
+          </w:p>
+          <w:p>
+            <w:pPr>
+              <w:rPr>
+                <w:sz w:val="20"/>
+                <w:szCs w:val="20"/>
+              </w:rPr>
+            </w:pPr>
+            <w:r>
+              <w:rPr>
+                <w:sz w:val="20"/>
+                <w:szCs w:val="20"/>
+              </w:rPr>
+              <w:t>Click ‘Save’ to save your response to this survey. Make sure you are done before you press save as you cannot change your answers after.</w:t>
+            </w:r>
+          </w:p>
+        </w:tc>
+      </w:tr>
+      <w:tr>
+        <w:tc>
+          <w:tcPr>
+            <w:tcW w:w="7218" w:type="dxa"/>
+          </w:tcPr>
+          <w:p>
+            <w:pPr>
+              <w:jc w:val="center"/>
+              <w:rPr>
+                <w:sz w:val="28"/>
+                <w:szCs w:val="36"/>
+              </w:rPr>
+            </w:pPr>
+            <w:r>
+              <w:rPr>
+                <w:noProof/>
+                <w:sz w:val="28"/>
+                <w:szCs w:val="36"/>
+              </w:rPr>
+              <w:drawing>
+                <wp:anchor distT="0" distB="0" distL="114300" distR="114300" simplePos="0" relativeHeight="251671552" behindDoc="0" locked="0" layoutInCell="1" allowOverlap="1">
+                  <wp:simplePos x="0" y="0"/>
+                  <wp:positionH relativeFrom="column">
+                    <wp:posOffset>46990</wp:posOffset>
+                  </wp:positionH>
+                  <wp:positionV relativeFrom="paragraph">
+                    <wp:posOffset>144145</wp:posOffset>
+                  </wp:positionV>
+                  <wp:extent cx="4319270" cy="2178050"/>
+                  <wp:effectExtent l="0" t="0" r="5080" b="0"/>
+                  <wp:wrapTopAndBottom/>
+                  <wp:docPr id="14" name="Picture 14"/>
+                  <wp:cNvGraphicFramePr>
+                    <a:graphicFrameLocks xmlns:a="http://schemas.openxmlformats.org/drawingml/2006/main" noChangeAspect="1"/>
+                  </wp:cNvGraphicFramePr>
+                  <a:graphic xmlns:a="http://schemas.openxmlformats.org/drawingml/2006/main">
+                    <a:graphicData uri="http://schemas.openxmlformats.org/drawingml/2006/picture">
+                      <pic:pic xmlns:pic="http://schemas.openxmlformats.org/drawingml/2006/picture">
+                        <pic:nvPicPr>
+                          <pic:cNvPr id="0" name="2A8AF5.tmp"/>
+                          <pic:cNvPicPr/>
+                        </pic:nvPicPr>
+                        <pic:blipFill>
+                          <a:blip r:embed="rId18" cstate="print">
+                            <a:extLst>
+                              <a:ext uri="{28A0092B-C50C-407E-A947-70E740481C1C}">
+                                <a14:useLocalDpi xmlns:a14="http://schemas.microsoft.com/office/drawing/2010/main" val="0"/>
+                              </a:ext>
+                            </a:extLst>
+                          </a:blip>
+                          <a:stretch>
+                            <a:fillRect/>
+                          </a:stretch>
+                        </pic:blipFill>
+                        <pic:spPr>
+                          <a:xfrm>
+                            <a:off x="0" y="0"/>
+                            <a:ext cx="4319270" cy="2178050"/>
+                          </a:xfrm>
+                          <a:prstGeom prst="rect">
+                            <a:avLst/>
+                          </a:prstGeom>
+                        </pic:spPr>
+                      </pic:pic>
+                    </a:graphicData>
+                  </a:graphic>
+                  <wp14:sizeRelH relativeFrom="page">
+                    <wp14:pctWidth>0</wp14:pctWidth>
+                  </wp14:sizeRelH>
+                  <wp14:sizeRelV relativeFrom="page">
+                    <wp14:pctHeight>0</wp14:pctHeight>
+                  </wp14:sizeRelV>
+                </wp:anchor>
+              </w:drawing>
+            </w:r>
+          </w:p>
+        </w:tc>
+        <w:tc>
+          <w:tcPr>
+            <w:tcW w:w="2358" w:type="dxa"/>
+            <w:vAlign w:val="center"/>
+          </w:tcPr>
+          <w:p>
+            <w:pPr>
+              <w:jc w:val="center"/>
+              <w:rPr>
+                <w:sz w:val="20"/>
+                <w:szCs w:val="20"/>
+              </w:rPr>
+            </w:pPr>
+            <w:r>
+              <w:rPr>
+                <w:b/>
+                <w:bCs/>
+                <w:sz w:val="20"/>
+                <w:szCs w:val="20"/>
+              </w:rPr>
+              <w:t>SURVEY COMPLETE</w:t>
+            </w:r>
+          </w:p>
+          <w:p>
+            <w:pPr>
+              <w:rPr>
+                <w:sz w:val="20"/>
+                <w:szCs w:val="20"/>
+              </w:rPr>
+            </w:pPr>
+            <w:r>
+              <w:rPr>
+                <w:sz w:val="20"/>
+                <w:szCs w:val="20"/>
+              </w:rPr>
+              <w:t>If your survey response has been successfully saved, you will be redirected to this page.</w:t>
+            </w:r>
+          </w:p>
+          <w:p>
+            <w:pPr>
+              <w:rPr>
+                <w:sz w:val="20"/>
+                <w:szCs w:val="20"/>
+              </w:rPr>
+            </w:pPr>
+            <w:r>
+              <w:rPr>
+                <w:sz w:val="20"/>
+                <w:szCs w:val="20"/>
+              </w:rPr>
+              <w:t>Click on ‘Complete Another Survey’ to go back to the page with the list of surveys which you can answer.</w:t>
+            </w:r>
+          </w:p>
+          <w:p>
+            <w:pPr>
+              <w:rPr>
+                <w:sz w:val="20"/>
+                <w:szCs w:val="20"/>
+              </w:rPr>
+            </w:pPr>
+            <w:r>
+              <w:rPr>
+                <w:sz w:val="20"/>
+                <w:szCs w:val="20"/>
+              </w:rPr>
+              <w:t>Click on ‘logout’ to logout.</w:t>
+            </w:r>
+            <w:bookmarkStart w:id="0" w:name="_GoBack"/>
+            <w:bookmarkEnd w:id="0"/>
           </w:p>
         </w:tc>
       </w:tr>
@@ -503,6 +2471,36 @@
       </w:tblCellMar>
     </w:tblPr>
   </w:style>
+  <w:style w:type="paragraph" w:styleId="BalloonText">
+    <w:name w:val="Balloon Text"/>
+    <w:basedOn w:val="Normal"/>
+    <w:link w:val="BalloonTextChar"/>
+    <w:uiPriority w:val="99"/>
+    <w:semiHidden/>
+    <w:unhideWhenUsed/>
+    <w:rsid w:val="003648BC"/>
+    <w:pPr>
+      <w:spacing w:after="0" w:line="240" w:lineRule="auto"/>
+    </w:pPr>
+    <w:rPr>
+      <w:rFonts w:ascii="Tahoma" w:hAnsi="Tahoma" w:cs="Angsana New"/>
+      <w:sz w:val="16"/>
+      <w:szCs w:val="20"/>
+    </w:rPr>
+  </w:style>
+  <w:style w:type="character" w:customStyle="1" w:styleId="BalloonTextChar">
+    <w:name w:val="Balloon Text Char"/>
+    <w:basedOn w:val="DefaultParagraphFont"/>
+    <w:link w:val="BalloonText"/>
+    <w:uiPriority w:val="99"/>
+    <w:semiHidden/>
+    <w:rsid w:val="003648BC"/>
+    <w:rPr>
+      <w:rFonts w:ascii="Tahoma" w:hAnsi="Tahoma" w:cs="Angsana New"/>
+      <w:sz w:val="16"/>
+      <w:szCs w:val="20"/>
+    </w:rPr>
+  </w:style>
 </w:styles>
 </file>
 
@@ -718,6 +2716,36 @@
         <w:right w:w="108" w:type="dxa"/>
       </w:tblCellMar>
     </w:tblPr>
+  </w:style>
+  <w:style w:type="paragraph" w:styleId="BalloonText">
+    <w:name w:val="Balloon Text"/>
+    <w:basedOn w:val="Normal"/>
+    <w:link w:val="BalloonTextChar"/>
+    <w:uiPriority w:val="99"/>
+    <w:semiHidden/>
+    <w:unhideWhenUsed/>
+    <w:rsid w:val="003648BC"/>
+    <w:pPr>
+      <w:spacing w:after="0" w:line="240" w:lineRule="auto"/>
+    </w:pPr>
+    <w:rPr>
+      <w:rFonts w:ascii="Tahoma" w:hAnsi="Tahoma" w:cs="Angsana New"/>
+      <w:sz w:val="16"/>
+      <w:szCs w:val="20"/>
+    </w:rPr>
+  </w:style>
+  <w:style w:type="character" w:customStyle="1" w:styleId="BalloonTextChar">
+    <w:name w:val="Balloon Text Char"/>
+    <w:basedOn w:val="DefaultParagraphFont"/>
+    <w:link w:val="BalloonText"/>
+    <w:uiPriority w:val="99"/>
+    <w:semiHidden/>
+    <w:rsid w:val="003648BC"/>
+    <w:rPr>
+      <w:rFonts w:ascii="Tahoma" w:hAnsi="Tahoma" w:cs="Angsana New"/>
+      <w:sz w:val="16"/>
+      <w:szCs w:val="20"/>
+    </w:rPr>
   </w:style>
 </w:styles>
 </file>

</xml_diff>